<commit_message>
EZ-4506 annual-77a fix typo in template
</commit_message>
<xml_diff>
--- a/Integration/IMailLib/CollectionTemplates/annual-77a.docx
+++ b/Integration/IMailLib/CollectionTemplates/annual-77a.docx
@@ -1213,7 +1213,21 @@
           <w:sz w:val="20"/>
           <w:szCs w:val="20"/>
         </w:rPr>
-        <w:t>within30 days of</w:t>
+        <w:t>within</w:t>
+      </w:r>
+      <w:r>
+        <w:rPr>
+          <w:sz w:val="20"/>
+          <w:szCs w:val="20"/>
+        </w:rPr>
+        <w:t xml:space="preserve"> </w:t>
+      </w:r>
+      <w:r>
+        <w:rPr>
+          <w:sz w:val="20"/>
+          <w:szCs w:val="20"/>
+        </w:rPr>
+        <w:t>30 days of</w:t>
       </w:r>
       <w:r>
         <w:rPr>
@@ -1221,162 +1235,155 @@
           <w:szCs w:val="20"/>
         </w:rPr>
         <w:t xml:space="preserve"> the anniversary of your agreement start date and is for information purposes only.</w:t>
-      </w:r>
-    </w:p>
-    <w:p>
-      <w:pPr>
-        <w:rPr>
-          <w:sz w:val="20"/>
-          <w:szCs w:val="20"/>
-        </w:rPr>
-      </w:pPr>
-      <w:r>
-        <w:rPr>
-          <w:sz w:val="20"/>
-          <w:szCs w:val="20"/>
-        </w:rPr>
-        <w:t>3. What is the 'amount of credit'?</w:t>
-      </w:r>
-    </w:p>
-    <w:p>
-      <w:pPr>
-        <w:rPr>
-          <w:sz w:val="20"/>
-          <w:szCs w:val="20"/>
-        </w:rPr>
-      </w:pPr>
-      <w:r>
-        <w:rPr>
-          <w:sz w:val="20"/>
-          <w:szCs w:val="20"/>
-        </w:rPr>
-        <w:t>This is the amount you borrowed and does not include any interest payable under the agreement or any administration charges that may be payable.</w:t>
-      </w:r>
-    </w:p>
-    <w:p>
-      <w:pPr>
-        <w:rPr>
-          <w:sz w:val="20"/>
-          <w:szCs w:val="20"/>
-        </w:rPr>
-      </w:pPr>
-      <w:r>
-        <w:rPr>
-          <w:sz w:val="20"/>
-          <w:szCs w:val="20"/>
-        </w:rPr>
-        <w:t>4. How is the 'opening balance' calculated?</w:t>
-      </w:r>
-    </w:p>
-    <w:p>
-      <w:pPr>
-        <w:rPr>
-          <w:sz w:val="20"/>
-          <w:szCs w:val="20"/>
-        </w:rPr>
-      </w:pPr>
-      <w:r>
-        <w:rPr>
-          <w:sz w:val="20"/>
-          <w:szCs w:val="20"/>
-        </w:rPr>
-        <w:t>This is the amount of credit plus any interest and administration charges, less any payments made up to the start of the period covered by the Statement.</w:t>
-      </w:r>
-    </w:p>
-    <w:p>
-      <w:pPr>
-        <w:rPr>
-          <w:sz w:val="20"/>
-          <w:szCs w:val="20"/>
-        </w:rPr>
-      </w:pPr>
-      <w:r>
-        <w:rPr>
-          <w:sz w:val="20"/>
-          <w:szCs w:val="20"/>
-        </w:rPr>
-        <w:t>5. What is the 'closing balance'?</w:t>
-      </w:r>
-    </w:p>
-    <w:p>
-      <w:pPr>
-        <w:rPr>
-          <w:sz w:val="20"/>
-          <w:szCs w:val="20"/>
-        </w:rPr>
-      </w:pPr>
-      <w:r>
-        <w:rPr>
-          <w:sz w:val="20"/>
-          <w:szCs w:val="20"/>
-        </w:rPr>
-        <w:t xml:space="preserve">This is simply the sum of </w:t>
-      </w:r>
-      <w:r>
-        <w:rPr>
-          <w:sz w:val="20"/>
-          <w:szCs w:val="20"/>
-        </w:rPr>
-        <w:t>outstanding</w:t>
-      </w:r>
-      <w:r>
-        <w:rPr>
-          <w:sz w:val="20"/>
-          <w:szCs w:val="20"/>
-        </w:rPr>
-        <w:t xml:space="preserve"> under the agreement</w:t>
-      </w:r>
-      <w:r>
-        <w:rPr>
-          <w:sz w:val="20"/>
-          <w:szCs w:val="20"/>
-        </w:rPr>
-        <w:t xml:space="preserve"> as at the end of the period covered by the </w:t>
-      </w:r>
-      <w:r>
-        <w:rPr>
-          <w:sz w:val="20"/>
-          <w:szCs w:val="20"/>
-        </w:rPr>
-        <w:t>S</w:t>
-      </w:r>
-      <w:r>
-        <w:rPr>
-          <w:sz w:val="20"/>
-          <w:szCs w:val="20"/>
-        </w:rPr>
-        <w:t>tatement</w:t>
-      </w:r>
-      <w:r>
-        <w:rPr>
-          <w:sz w:val="20"/>
-          <w:szCs w:val="20"/>
-        </w:rPr>
-        <w:t>.</w:t>
-      </w:r>
-    </w:p>
-    <w:p>
-      <w:pPr>
-        <w:rPr>
-          <w:sz w:val="20"/>
-          <w:szCs w:val="20"/>
-        </w:rPr>
-      </w:pPr>
-      <w:r>
-        <w:rPr>
-          <w:sz w:val="20"/>
-          <w:szCs w:val="20"/>
-        </w:rPr>
-        <w:t>6. The amount collected by Direct Debit each month differs from the f</w:t>
       </w:r>
       <w:bookmarkStart w:id="6" w:name="_GoBack"/>
       <w:bookmarkEnd w:id="6"/>
-      <w:r>
-        <w:rPr>
-          <w:sz w:val="20"/>
-          <w:szCs w:val="20"/>
-        </w:rPr>
-        <w:t>igure shown in the Statement - why is this?</w:t>
+    </w:p>
+    <w:p>
+      <w:pPr>
+        <w:rPr>
+          <w:sz w:val="20"/>
+          <w:szCs w:val="20"/>
+        </w:rPr>
+      </w:pPr>
+      <w:r>
+        <w:rPr>
+          <w:sz w:val="20"/>
+          <w:szCs w:val="20"/>
+        </w:rPr>
+        <w:t>3. What is the 'amount of credit'?</w:t>
+      </w:r>
+    </w:p>
+    <w:p>
+      <w:pPr>
+        <w:rPr>
+          <w:sz w:val="20"/>
+          <w:szCs w:val="20"/>
+        </w:rPr>
+      </w:pPr>
+      <w:r>
+        <w:rPr>
+          <w:sz w:val="20"/>
+          <w:szCs w:val="20"/>
+        </w:rPr>
+        <w:t>This is the amount you borrowed and does not include any interest payable under the agreement or any administration charges that may be payable.</w:t>
+      </w:r>
+    </w:p>
+    <w:p>
+      <w:pPr>
+        <w:rPr>
+          <w:sz w:val="20"/>
+          <w:szCs w:val="20"/>
+        </w:rPr>
+      </w:pPr>
+      <w:r>
+        <w:rPr>
+          <w:sz w:val="20"/>
+          <w:szCs w:val="20"/>
+        </w:rPr>
+        <w:t>4. How is the 'opening balance' calculated?</w:t>
+      </w:r>
+    </w:p>
+    <w:p>
+      <w:pPr>
+        <w:rPr>
+          <w:sz w:val="20"/>
+          <w:szCs w:val="20"/>
+        </w:rPr>
+      </w:pPr>
+      <w:r>
+        <w:rPr>
+          <w:sz w:val="20"/>
+          <w:szCs w:val="20"/>
+        </w:rPr>
+        <w:t>This is the amount of credit plus any interest and administration charges, less any payments made up to the start of the period covered by the Statement.</w:t>
+      </w:r>
+    </w:p>
+    <w:p>
+      <w:pPr>
+        <w:rPr>
+          <w:sz w:val="20"/>
+          <w:szCs w:val="20"/>
+        </w:rPr>
+      </w:pPr>
+      <w:r>
+        <w:rPr>
+          <w:sz w:val="20"/>
+          <w:szCs w:val="20"/>
+        </w:rPr>
+        <w:t>5. What is the 'closing balance'?</w:t>
+      </w:r>
+    </w:p>
+    <w:p>
+      <w:pPr>
+        <w:rPr>
+          <w:sz w:val="20"/>
+          <w:szCs w:val="20"/>
+        </w:rPr>
+      </w:pPr>
+      <w:r>
+        <w:rPr>
+          <w:sz w:val="20"/>
+          <w:szCs w:val="20"/>
+        </w:rPr>
+        <w:t xml:space="preserve">This is simply the sum of </w:t>
+      </w:r>
+      <w:r>
+        <w:rPr>
+          <w:sz w:val="20"/>
+          <w:szCs w:val="20"/>
+        </w:rPr>
+        <w:t>outstanding</w:t>
+      </w:r>
+      <w:r>
+        <w:rPr>
+          <w:sz w:val="20"/>
+          <w:szCs w:val="20"/>
+        </w:rPr>
+        <w:t xml:space="preserve"> under the agreement</w:t>
+      </w:r>
+      <w:r>
+        <w:rPr>
+          <w:sz w:val="20"/>
+          <w:szCs w:val="20"/>
+        </w:rPr>
+        <w:t xml:space="preserve"> as at the end of the period covered by the </w:t>
+      </w:r>
+      <w:r>
+        <w:rPr>
+          <w:sz w:val="20"/>
+          <w:szCs w:val="20"/>
+        </w:rPr>
+        <w:t>S</w:t>
+      </w:r>
+      <w:r>
+        <w:rPr>
+          <w:sz w:val="20"/>
+          <w:szCs w:val="20"/>
+        </w:rPr>
+        <w:t>tatement</w:t>
+      </w:r>
+      <w:r>
+        <w:rPr>
+          <w:sz w:val="20"/>
+          <w:szCs w:val="20"/>
+        </w:rPr>
+        <w:t>.</w:t>
+      </w:r>
+    </w:p>
+    <w:p>
+      <w:pPr>
+        <w:rPr>
+          <w:sz w:val="20"/>
+          <w:szCs w:val="20"/>
+        </w:rPr>
+      </w:pPr>
+      <w:r>
+        <w:rPr>
+          <w:sz w:val="20"/>
+          <w:szCs w:val="20"/>
+        </w:rPr>
+        <w:t>6. The amount collected by Direct Debit each month differs from the figure shown in the Statement - why is this?</w:t>
       </w:r>
     </w:p>
     <w:p>
@@ -2848,7 +2855,7 @@
 </file>
 
 <file path=customXml/itemProps1.xml><?xml version="1.0" encoding="utf-8"?>
-<ds:datastoreItem xmlns:ds="http://schemas.openxmlformats.org/officeDocument/2006/customXml" ds:itemID="{7FF5D15E-4558-4799-AF99-271F0122407F}">
+<ds:datastoreItem xmlns:ds="http://schemas.openxmlformats.org/officeDocument/2006/customXml" ds:itemID="{2E632858-A90A-49A9-969C-F0EB6E163716}">
   <ds:schemaRefs>
     <ds:schemaRef ds:uri="http://schemas.openxmlformats.org/officeDocument/2006/bibliography"/>
   </ds:schemaRefs>

</xml_diff>